<commit_message>
Update Demo Ansible in Lab On Demand.v4.docx
</commit_message>
<xml_diff>
--- a/lod/Demo Ansible in Lab On Demand.v4.docx
+++ b/lod/Demo Ansible in Lab On Demand.v4.docx
@@ -113,14 +113,14 @@
                         </a:ln>
                         <a:extLst>
                           <a:ext uri="{909E8E84-426E-40dd-AFC4-6F175D3DCCD1}">
-                            <a14:hiddenFill xmlns:a14="http://schemas.microsoft.com/office/drawing/2010/main" xmlns:w="http://schemas.openxmlformats.org/wordprocessingml/2006/main" xmlns:w10="urn:schemas-microsoft-com:office:word" xmlns:v="urn:schemas-microsoft-com:vml" xmlns:o="urn:schemas-microsoft-com:office:office" xmlns:mv="urn:schemas-microsoft-com:mac:vml" xmlns:mo="http://schemas.microsoft.com/office/mac/office/2008/main" xmlns="" xmlns:w16cid="http://schemas.microsoft.com/office/word/2016/wordml/cid" xmlns:am3d="http://schemas.microsoft.com/office/drawing/2017/model3d" xmlns:aink="http://schemas.microsoft.com/office/drawing/2016/ink" xmlns:cx8="http://schemas.microsoft.com/office/drawing/2016/5/14/chartex" xmlns:cx7="http://schemas.microsoft.com/office/drawing/2016/5/13/chartex" xmlns:cx6="http://schemas.microsoft.com/office/drawing/2016/5/12/chartex" xmlns:cx5="http://schemas.microsoft.com/office/drawing/2016/5/11/chartex" xmlns:cx4="http://schemas.microsoft.com/office/drawing/2016/5/10/chartex" xmlns:cx3="http://schemas.microsoft.com/office/drawing/2016/5/9/chartex" xmlns:cx2="http://schemas.microsoft.com/office/drawing/2015/10/21/chartex">
+                            <a14:hiddenFill xmlns:cx2="http://schemas.microsoft.com/office/drawing/2015/10/21/chartex" xmlns:cx3="http://schemas.microsoft.com/office/drawing/2016/5/9/chartex" xmlns:cx4="http://schemas.microsoft.com/office/drawing/2016/5/10/chartex" xmlns:cx5="http://schemas.microsoft.com/office/drawing/2016/5/11/chartex" xmlns:cx6="http://schemas.microsoft.com/office/drawing/2016/5/12/chartex" xmlns:cx7="http://schemas.microsoft.com/office/drawing/2016/5/13/chartex" xmlns:cx8="http://schemas.microsoft.com/office/drawing/2016/5/14/chartex" xmlns:aink="http://schemas.microsoft.com/office/drawing/2016/ink" xmlns:am3d="http://schemas.microsoft.com/office/drawing/2017/model3d" xmlns:w16cid="http://schemas.microsoft.com/office/word/2016/wordml/cid" xmlns="" xmlns:mo="http://schemas.microsoft.com/office/mac/office/2008/main" xmlns:mv="urn:schemas-microsoft-com:mac:vml" xmlns:o="urn:schemas-microsoft-com:office:office" xmlns:v="urn:schemas-microsoft-com:vml" xmlns:w10="urn:schemas-microsoft-com:office:word" xmlns:w="http://schemas.openxmlformats.org/wordprocessingml/2006/main" xmlns:a14="http://schemas.microsoft.com/office/drawing/2010/main">
                               <a:solidFill>
                                 <a:srgbClr val="FFFFFF"/>
                               </a:solidFill>
                             </a14:hiddenFill>
                           </a:ext>
                           <a:ext uri="{91240B29-F687-4f45-9708-019B960494DF}">
-                            <a14:hiddenLine xmlns:a14="http://schemas.microsoft.com/office/drawing/2010/main" xmlns:w="http://schemas.openxmlformats.org/wordprocessingml/2006/main" xmlns:w10="urn:schemas-microsoft-com:office:word" xmlns:v="urn:schemas-microsoft-com:vml" xmlns:o="urn:schemas-microsoft-com:office:office" xmlns:mv="urn:schemas-microsoft-com:mac:vml" xmlns:mo="http://schemas.microsoft.com/office/mac/office/2008/main" xmlns="" xmlns:w16cid="http://schemas.microsoft.com/office/word/2016/wordml/cid" xmlns:am3d="http://schemas.microsoft.com/office/drawing/2017/model3d" xmlns:aink="http://schemas.microsoft.com/office/drawing/2016/ink" xmlns:cx8="http://schemas.microsoft.com/office/drawing/2016/5/14/chartex" xmlns:cx7="http://schemas.microsoft.com/office/drawing/2016/5/13/chartex" xmlns:cx6="http://schemas.microsoft.com/office/drawing/2016/5/12/chartex" xmlns:cx5="http://schemas.microsoft.com/office/drawing/2016/5/11/chartex" xmlns:cx4="http://schemas.microsoft.com/office/drawing/2016/5/10/chartex" xmlns:cx3="http://schemas.microsoft.com/office/drawing/2016/5/9/chartex" xmlns:cx2="http://schemas.microsoft.com/office/drawing/2015/10/21/chartex" w="9525">
+                            <a14:hiddenLine xmlns:cx2="http://schemas.microsoft.com/office/drawing/2015/10/21/chartex" xmlns:cx3="http://schemas.microsoft.com/office/drawing/2016/5/9/chartex" xmlns:cx4="http://schemas.microsoft.com/office/drawing/2016/5/10/chartex" xmlns:cx5="http://schemas.microsoft.com/office/drawing/2016/5/11/chartex" xmlns:cx6="http://schemas.microsoft.com/office/drawing/2016/5/12/chartex" xmlns:cx7="http://schemas.microsoft.com/office/drawing/2016/5/13/chartex" xmlns:cx8="http://schemas.microsoft.com/office/drawing/2016/5/14/chartex" xmlns:aink="http://schemas.microsoft.com/office/drawing/2016/ink" xmlns:am3d="http://schemas.microsoft.com/office/drawing/2017/model3d" xmlns:w16cid="http://schemas.microsoft.com/office/word/2016/wordml/cid" xmlns="" xmlns:mo="http://schemas.microsoft.com/office/mac/office/2008/main" xmlns:mv="urn:schemas-microsoft-com:mac:vml" xmlns:o="urn:schemas-microsoft-com:office:office" xmlns:v="urn:schemas-microsoft-com:vml" xmlns:w10="urn:schemas-microsoft-com:office:word" xmlns:w="http://schemas.openxmlformats.org/wordprocessingml/2006/main" xmlns:a14="http://schemas.microsoft.com/office/drawing/2010/main" w="9525">
                               <a:solidFill>
                                 <a:srgbClr val="000000"/>
                               </a:solidFill>
@@ -294,7 +294,7 @@
           <w:sz w:val="22"/>
         </w:rPr>
       </w:pPr>
-      <w:hyperlink w:anchor="_Toc17989941" w:history="1">
+      <w:hyperlink w:anchor="_Toc18108936" w:history="1">
         <w:r>
           <w:rPr>
             <w:rStyle w:val="Hyperlink"/>
@@ -332,7 +332,7 @@
           <w:rPr>
             <w:webHidden/>
           </w:rPr>
-          <w:instrText xml:space="preserve"> PAGEREF _Toc17989941 \h </w:instrText>
+          <w:instrText xml:space="preserve"> PAGEREF _Toc18108936 \h </w:instrText>
         </w:r>
         <w:r>
           <w:rPr>
@@ -369,7 +369,7 @@
           <w:sz w:val="22"/>
         </w:rPr>
       </w:pPr>
-      <w:hyperlink w:anchor="_Toc17989942" w:history="1">
+      <w:hyperlink w:anchor="_Toc18108937" w:history="1">
         <w:r>
           <w:rPr>
             <w:rStyle w:val="Hyperlink"/>
@@ -407,7 +407,7 @@
           <w:rPr>
             <w:webHidden/>
           </w:rPr>
-          <w:instrText xml:space="preserve"> PAGEREF _Toc17989942 \h </w:instrText>
+          <w:instrText xml:space="preserve"> PAGEREF _Toc18108937 \h </w:instrText>
         </w:r>
         <w:r>
           <w:rPr>
@@ -444,7 +444,7 @@
           <w:sz w:val="22"/>
         </w:rPr>
       </w:pPr>
-      <w:hyperlink w:anchor="_Toc17989943" w:history="1">
+      <w:hyperlink w:anchor="_Toc18108938" w:history="1">
         <w:r>
           <w:rPr>
             <w:rStyle w:val="Hyperlink"/>
@@ -482,7 +482,7 @@
           <w:rPr>
             <w:webHidden/>
           </w:rPr>
-          <w:instrText xml:space="preserve"> PAGEREF _Toc17989943 \h </w:instrText>
+          <w:instrText xml:space="preserve"> PAGEREF _Toc18108938 \h </w:instrText>
         </w:r>
         <w:r>
           <w:rPr>
@@ -519,7 +519,7 @@
           <w:sz w:val="22"/>
         </w:rPr>
       </w:pPr>
-      <w:hyperlink w:anchor="_Toc17989944" w:history="1">
+      <w:hyperlink w:anchor="_Toc18108939" w:history="1">
         <w:r>
           <w:rPr>
             <w:rStyle w:val="Hyperlink"/>
@@ -539,7 +539,7 @@
           <w:rPr>
             <w:rStyle w:val="Hyperlink"/>
           </w:rPr>
-          <w:t>Using Ansible Playbooks</w:t>
+          <w:t>Ansible Playbooks</w:t>
         </w:r>
         <w:r>
           <w:rPr>
@@ -557,7 +557,7 @@
           <w:rPr>
             <w:webHidden/>
           </w:rPr>
-          <w:instrText xml:space="preserve"> PAGEREF _Toc17989944 \h </w:instrText>
+          <w:instrText xml:space="preserve"> PAGEREF _Toc18108939 \h </w:instrText>
         </w:r>
         <w:r>
           <w:rPr>
@@ -595,7 +595,7 @@
           <w:sz w:val="22"/>
         </w:rPr>
       </w:pPr>
-      <w:hyperlink w:anchor="_Toc17989945" w:history="1">
+      <w:hyperlink w:anchor="_Toc18108940" w:history="1">
         <w:r>
           <w:rPr>
             <w:rStyle w:val="Hyperlink"/>
@@ -644,7 +644,7 @@
           <w:rPr>
             <w:webHidden/>
           </w:rPr>
-          <w:instrText xml:space="preserve"> PAGEREF _Toc17989945 \h </w:instrText>
+          <w:instrText xml:space="preserve"> PAGEREF _Toc18108940 \h </w:instrText>
         </w:r>
         <w:r>
           <w:rPr>
@@ -661,7 +661,7 @@
           <w:rPr>
             <w:webHidden/>
           </w:rPr>
-          <w:t>6</w:t>
+          <w:t>7</w:t>
         </w:r>
         <w:r>
           <w:rPr>
@@ -682,7 +682,7 @@
           <w:sz w:val="22"/>
         </w:rPr>
       </w:pPr>
-      <w:hyperlink w:anchor="_Toc17989946" w:history="1">
+      <w:hyperlink w:anchor="_Toc18108941" w:history="1">
         <w:r>
           <w:rPr>
             <w:rStyle w:val="Hyperlink"/>
@@ -718,7 +718,7 @@
           <w:rPr>
             <w:webHidden/>
           </w:rPr>
-          <w:instrText xml:space="preserve"> PAGEREF _Toc17989946 \h </w:instrText>
+          <w:instrText xml:space="preserve"> PAGEREF _Toc18108941 \h </w:instrText>
         </w:r>
         <w:r>
           <w:rPr>
@@ -756,7 +756,7 @@
           <w:sz w:val="22"/>
         </w:rPr>
       </w:pPr>
-      <w:hyperlink w:anchor="_Toc17989947" w:history="1">
+      <w:hyperlink w:anchor="_Toc18108942" w:history="1">
         <w:r>
           <w:rPr>
             <w:rStyle w:val="Hyperlink"/>
@@ -792,82 +792,7 @@
           <w:rPr>
             <w:webHidden/>
           </w:rPr>
-          <w:instrText xml:space="preserve"> PAGEREF _Toc17989947 \h </w:instrText>
-        </w:r>
-        <w:r>
-          <w:rPr>
-            <w:webHidden/>
-          </w:rPr>
-        </w:r>
-        <w:r>
-          <w:rPr>
-            <w:webHidden/>
-          </w:rPr>
-          <w:fldChar w:fldCharType="separate"/>
-        </w:r>
-        <w:r>
-          <w:rPr>
-            <w:webHidden/>
-          </w:rPr>
-          <w:t>8</w:t>
-        </w:r>
-        <w:r>
-          <w:rPr>
-            <w:webHidden/>
-          </w:rPr>
-          <w:fldChar w:fldCharType="end"/>
-        </w:r>
-      </w:hyperlink>
-    </w:p>
-    <w:p>
-      <w:pPr>
-        <w:pStyle w:val="TOC1"/>
-        <w:rPr>
-          <w:rFonts w:asciiTheme="minorHAnsi" w:eastAsiaTheme="minorEastAsia" w:hAnsiTheme="minorHAnsi" w:cstheme="minorBidi"/>
-          <w:b w:val="0"/>
-          <w:color w:val="auto"/>
-          <w:sz w:val="22"/>
-        </w:rPr>
-      </w:pPr>
-      <w:hyperlink w:anchor="_Toc17989948" w:history="1">
-        <w:r>
-          <w:rPr>
-            <w:rStyle w:val="Hyperlink"/>
-          </w:rPr>
-          <w:t>5</w:t>
-        </w:r>
-        <w:r>
-          <w:rPr>
-            <w:rFonts w:asciiTheme="minorHAnsi" w:eastAsiaTheme="minorEastAsia" w:hAnsiTheme="minorHAnsi" w:cstheme="minorBidi"/>
-            <w:b w:val="0"/>
-            <w:color w:val="auto"/>
-            <w:sz w:val="22"/>
-          </w:rPr>
-          <w:tab/>
-        </w:r>
-        <w:r>
-          <w:rPr>
-            <w:rStyle w:val="Hyperlink"/>
-          </w:rPr>
-          <w:t>Using Ansible with NetApp Roles</w:t>
-        </w:r>
-        <w:r>
-          <w:rPr>
-            <w:webHidden/>
-          </w:rPr>
-          <w:tab/>
-        </w:r>
-        <w:r>
-          <w:rPr>
-            <w:webHidden/>
-          </w:rPr>
-          <w:fldChar w:fldCharType="begin"/>
-        </w:r>
-        <w:r>
-          <w:rPr>
-            <w:webHidden/>
-          </w:rPr>
-          <w:instrText xml:space="preserve"> PAGEREF _Toc17989948 \h </w:instrText>
+          <w:instrText xml:space="preserve"> PAGEREF _Toc18108942 \h </w:instrText>
         </w:r>
         <w:r>
           <w:rPr>
@@ -896,6 +821,81 @@
     </w:p>
     <w:p>
       <w:pPr>
+        <w:pStyle w:val="TOC1"/>
+        <w:rPr>
+          <w:rFonts w:asciiTheme="minorHAnsi" w:eastAsiaTheme="minorEastAsia" w:hAnsiTheme="minorHAnsi" w:cstheme="minorBidi"/>
+          <w:b w:val="0"/>
+          <w:color w:val="auto"/>
+          <w:sz w:val="22"/>
+        </w:rPr>
+      </w:pPr>
+      <w:hyperlink w:anchor="_Toc18108943" w:history="1">
+        <w:r>
+          <w:rPr>
+            <w:rStyle w:val="Hyperlink"/>
+          </w:rPr>
+          <w:t>5</w:t>
+        </w:r>
+        <w:r>
+          <w:rPr>
+            <w:rFonts w:asciiTheme="minorHAnsi" w:eastAsiaTheme="minorEastAsia" w:hAnsiTheme="minorHAnsi" w:cstheme="minorBidi"/>
+            <w:b w:val="0"/>
+            <w:color w:val="auto"/>
+            <w:sz w:val="22"/>
+          </w:rPr>
+          <w:tab/>
+        </w:r>
+        <w:r>
+          <w:rPr>
+            <w:rStyle w:val="Hyperlink"/>
+          </w:rPr>
+          <w:t>Ansible Roles</w:t>
+        </w:r>
+        <w:r>
+          <w:rPr>
+            <w:webHidden/>
+          </w:rPr>
+          <w:tab/>
+        </w:r>
+        <w:r>
+          <w:rPr>
+            <w:webHidden/>
+          </w:rPr>
+          <w:fldChar w:fldCharType="begin"/>
+        </w:r>
+        <w:r>
+          <w:rPr>
+            <w:webHidden/>
+          </w:rPr>
+          <w:instrText xml:space="preserve"> PAGEREF _Toc18108943 \h </w:instrText>
+        </w:r>
+        <w:r>
+          <w:rPr>
+            <w:webHidden/>
+          </w:rPr>
+        </w:r>
+        <w:r>
+          <w:rPr>
+            <w:webHidden/>
+          </w:rPr>
+          <w:fldChar w:fldCharType="separate"/>
+        </w:r>
+        <w:r>
+          <w:rPr>
+            <w:webHidden/>
+          </w:rPr>
+          <w:t>10</w:t>
+        </w:r>
+        <w:r>
+          <w:rPr>
+            <w:webHidden/>
+          </w:rPr>
+          <w:fldChar w:fldCharType="end"/>
+        </w:r>
+      </w:hyperlink>
+    </w:p>
+    <w:p>
+      <w:pPr>
         <w:pStyle w:val="TOC2"/>
         <w:tabs>
           <w:tab w:val="left" w:pos="1100"/>
@@ -905,7 +905,7 @@
           <w:sz w:val="22"/>
         </w:rPr>
       </w:pPr>
-      <w:hyperlink w:anchor="_Toc17989949" w:history="1">
+      <w:hyperlink w:anchor="_Toc18108944" w:history="1">
         <w:r>
           <w:rPr>
             <w:rStyle w:val="Hyperlink"/>
@@ -954,7 +954,7 @@
           <w:rPr>
             <w:webHidden/>
           </w:rPr>
-          <w:instrText xml:space="preserve"> PAGEREF _Toc17989949 \h </w:instrText>
+          <w:instrText xml:space="preserve"> PAGEREF _Toc18108944 \h </w:instrText>
         </w:r>
         <w:r>
           <w:rPr>
@@ -992,7 +992,7 @@
           <w:sz w:val="22"/>
         </w:rPr>
       </w:pPr>
-      <w:hyperlink w:anchor="_Toc17989950" w:history="1">
+      <w:hyperlink w:anchor="_Toc18108945" w:history="1">
         <w:r>
           <w:rPr>
             <w:rStyle w:val="Hyperlink"/>
@@ -1019,7 +1019,7 @@
             <w:noProof/>
             <w:webHidden/>
           </w:rPr>
-          <w:instrText xml:space="preserve"> PAGEREF _Toc17989950 \h </w:instrText>
+          <w:instrText xml:space="preserve"> PAGEREF _Toc18108945 \h </w:instrText>
         </w:r>
         <w:r>
           <w:rPr>
@@ -1039,7 +1039,7 @@
             <w:noProof/>
             <w:webHidden/>
           </w:rPr>
-          <w:t>12</w:t>
+          <w:t>13</w:t>
         </w:r>
         <w:r>
           <w:rPr>
@@ -1061,7 +1061,7 @@
           <w:sz w:val="22"/>
         </w:rPr>
       </w:pPr>
-      <w:hyperlink w:anchor="_Toc17989951" w:history="1">
+      <w:hyperlink w:anchor="_Toc18108946" w:history="1">
         <w:r>
           <w:rPr>
             <w:rStyle w:val="Hyperlink"/>
@@ -1088,7 +1088,7 @@
             <w:noProof/>
             <w:webHidden/>
           </w:rPr>
-          <w:instrText xml:space="preserve"> PAGEREF _Toc17989951 \h </w:instrText>
+          <w:instrText xml:space="preserve"> PAGEREF _Toc18108946 \h </w:instrText>
         </w:r>
         <w:r>
           <w:rPr>
@@ -1108,7 +1108,7 @@
             <w:noProof/>
             <w:webHidden/>
           </w:rPr>
-          <w:t>12</w:t>
+          <w:t>13</w:t>
         </w:r>
         <w:r>
           <w:rPr>
@@ -1126,6 +1126,8 @@
       <w:r>
         <w:fldChar w:fldCharType="end"/>
       </w:r>
+      <w:bookmarkStart w:id="8" w:name="_GoBack"/>
+      <w:bookmarkEnd w:id="8"/>
     </w:p>
     <w:p>
       <w:pPr>
@@ -1149,12 +1151,12 @@
       <w:pPr>
         <w:pStyle w:val="Heading1"/>
       </w:pPr>
-      <w:bookmarkStart w:id="8" w:name="_Toc17989941"/>
+      <w:bookmarkStart w:id="9" w:name="_Toc18108936"/>
       <w:r>
         <w:lastRenderedPageBreak/>
         <w:t>Introduction</w:t>
       </w:r>
-      <w:bookmarkEnd w:id="8"/>
+      <w:bookmarkEnd w:id="9"/>
     </w:p>
     <w:p>
       <w:pPr>
@@ -1646,11 +1648,11 @@
       <w:pPr>
         <w:pStyle w:val="Heading1"/>
       </w:pPr>
-      <w:bookmarkStart w:id="9" w:name="_Toc17989942"/>
+      <w:bookmarkStart w:id="10" w:name="_Toc18108937"/>
       <w:r>
         <w:t>Setting Up the Demo Environment</w:t>
       </w:r>
-      <w:bookmarkEnd w:id="9"/>
+      <w:bookmarkEnd w:id="10"/>
     </w:p>
     <w:p>
       <w:pPr>
@@ -1988,11 +1990,11 @@
       <w:pPr>
         <w:pStyle w:val="Heading1"/>
       </w:pPr>
-      <w:bookmarkStart w:id="10" w:name="_Toc17989943"/>
+      <w:bookmarkStart w:id="11" w:name="_Toc18108938"/>
       <w:r>
         <w:t>Ansible Ad-hoc Commands</w:t>
       </w:r>
-      <w:bookmarkEnd w:id="10"/>
+      <w:bookmarkEnd w:id="11"/>
     </w:p>
     <w:p>
       <w:pPr>
@@ -3113,11 +3115,11 @@
       <w:pPr>
         <w:pStyle w:val="Heading1"/>
       </w:pPr>
-      <w:bookmarkStart w:id="11" w:name="_Toc17989944"/>
+      <w:bookmarkStart w:id="12" w:name="_Toc18108939"/>
       <w:r>
         <w:t>Ansible Playbooks</w:t>
       </w:r>
-      <w:bookmarkEnd w:id="11"/>
+      <w:bookmarkEnd w:id="12"/>
     </w:p>
     <w:p>
       <w:pPr>
@@ -3711,7 +3713,7 @@
       <w:pPr>
         <w:pStyle w:val="Heading2"/>
       </w:pPr>
-      <w:bookmarkStart w:id="12" w:name="_Toc17989945"/>
+      <w:bookmarkStart w:id="13" w:name="_Toc18108940"/>
       <w:r>
         <w:t xml:space="preserve">Configuring </w:t>
       </w:r>
@@ -3724,7 +3726,7 @@
       <w:r>
         <w:t xml:space="preserve"> using the Ansible Playbook</w:t>
       </w:r>
-      <w:bookmarkEnd w:id="12"/>
+      <w:bookmarkEnd w:id="13"/>
     </w:p>
     <w:p>
       <w:pPr>
@@ -4137,11 +4139,11 @@
       <w:pPr>
         <w:pStyle w:val="Heading2"/>
       </w:pPr>
-      <w:bookmarkStart w:id="13" w:name="_Toc17989946"/>
+      <w:bookmarkStart w:id="14" w:name="_Toc18108941"/>
       <w:r>
         <w:t>The Idempotent Nature of Ansible</w:t>
       </w:r>
-      <w:bookmarkEnd w:id="13"/>
+      <w:bookmarkEnd w:id="14"/>
     </w:p>
     <w:p>
       <w:pPr>
@@ -5019,11 +5021,11 @@
       <w:pPr>
         <w:pStyle w:val="Heading2"/>
       </w:pPr>
-      <w:bookmarkStart w:id="14" w:name="_Toc17989947"/>
+      <w:bookmarkStart w:id="15" w:name="_Toc18108942"/>
       <w:r>
         <w:t>Using Ansible to Deploy Trident</w:t>
       </w:r>
-      <w:bookmarkEnd w:id="14"/>
+      <w:bookmarkEnd w:id="15"/>
     </w:p>
     <w:p>
       <w:pPr>
@@ -5908,17 +5910,14 @@
       <w:pPr>
         <w:pStyle w:val="Heading1"/>
       </w:pPr>
-      <w:bookmarkStart w:id="15" w:name="_Toc17989948"/>
-      <w:r>
-        <w:t xml:space="preserve">Using Ansible with </w:t>
-      </w:r>
-      <w:r>
-        <w:t xml:space="preserve">NetApp </w:t>
+      <w:bookmarkStart w:id="16" w:name="_Toc18108943"/>
+      <w:r>
+        <w:t xml:space="preserve">Ansible </w:t>
       </w:r>
       <w:r>
         <w:t>Roles</w:t>
       </w:r>
-      <w:bookmarkEnd w:id="15"/>
+      <w:bookmarkEnd w:id="16"/>
     </w:p>
     <w:p>
       <w:pPr>
@@ -5938,12 +5937,7 @@
         <w:t>s</w:t>
       </w:r>
       <w:r>
-        <w:t xml:space="preserve"> for a much greater simplificati</w:t>
-      </w:r>
-      <w:bookmarkStart w:id="16" w:name="_GoBack"/>
-      <w:bookmarkEnd w:id="16"/>
-      <w:r>
-        <w:t>on and efficiency in documenting infrastructure as code by aggregating</w:t>
+        <w:t xml:space="preserve"> for a much greater simplification and efficiency in documenting infrastructure as code by aggregating</w:t>
       </w:r>
       <w:r>
         <w:t xml:space="preserve"> multiple steps and modules into a few steps</w:t>
@@ -8629,7 +8623,7 @@
       <w:pPr>
         <w:pStyle w:val="Heading2"/>
       </w:pPr>
-      <w:bookmarkStart w:id="17" w:name="_Toc17989949"/>
+      <w:bookmarkStart w:id="17" w:name="_Toc18108944"/>
       <w:r>
         <w:t xml:space="preserve">Configuring </w:t>
       </w:r>
@@ -9057,7 +9051,7 @@
       <w:pPr>
         <w:pStyle w:val="Heading1BackMatter"/>
       </w:pPr>
-      <w:bookmarkStart w:id="18" w:name="_Toc17989950"/>
+      <w:bookmarkStart w:id="18" w:name="_Toc18108945"/>
       <w:r>
         <w:lastRenderedPageBreak/>
         <w:t>Appendix A: Alternative Method to Installing Ansible</w:t>
@@ -9299,7 +9293,7 @@
         <w:pStyle w:val="Heading1BackMatter"/>
       </w:pPr>
       <w:bookmarkStart w:id="19" w:name="_Toc17895027"/>
-      <w:bookmarkStart w:id="20" w:name="_Toc17989951"/>
+      <w:bookmarkStart w:id="20" w:name="_Toc18108946"/>
       <w:r>
         <w:t>Appendix B: Configuration Files Used in the Demo</w:t>
       </w:r>
@@ -11943,7 +11937,7 @@
                         </a:ln>
                         <a:extLst>
                           <a:ext uri="{91240B29-F687-4f45-9708-019B960494DF}">
-                            <a14:hiddenLine xmlns:a14="http://schemas.microsoft.com/office/drawing/2010/main" xmlns:w="http://schemas.openxmlformats.org/wordprocessingml/2006/main" xmlns:w10="urn:schemas-microsoft-com:office:word" xmlns:v="urn:schemas-microsoft-com:vml" xmlns:o="urn:schemas-microsoft-com:office:office" xmlns:mv="urn:schemas-microsoft-com:mac:vml" xmlns:mo="http://schemas.microsoft.com/office/mac/office/2008/main" xmlns="" xmlns:w16cid="http://schemas.microsoft.com/office/word/2016/wordml/cid" xmlns:am3d="http://schemas.microsoft.com/office/drawing/2017/model3d" xmlns:aink="http://schemas.microsoft.com/office/drawing/2016/ink" xmlns:cx8="http://schemas.microsoft.com/office/drawing/2016/5/14/chartex" xmlns:cx7="http://schemas.microsoft.com/office/drawing/2016/5/13/chartex" xmlns:cx6="http://schemas.microsoft.com/office/drawing/2016/5/12/chartex" xmlns:cx5="http://schemas.microsoft.com/office/drawing/2016/5/11/chartex" xmlns:cx4="http://schemas.microsoft.com/office/drawing/2016/5/10/chartex" xmlns:cx3="http://schemas.microsoft.com/office/drawing/2016/5/9/chartex" xmlns:cx2="http://schemas.microsoft.com/office/drawing/2015/10/21/chartex" w="9525">
+                            <a14:hiddenLine xmlns:cx2="http://schemas.microsoft.com/office/drawing/2015/10/21/chartex" xmlns:cx3="http://schemas.microsoft.com/office/drawing/2016/5/9/chartex" xmlns:cx4="http://schemas.microsoft.com/office/drawing/2016/5/10/chartex" xmlns:cx5="http://schemas.microsoft.com/office/drawing/2016/5/11/chartex" xmlns:cx6="http://schemas.microsoft.com/office/drawing/2016/5/12/chartex" xmlns:cx7="http://schemas.microsoft.com/office/drawing/2016/5/13/chartex" xmlns:cx8="http://schemas.microsoft.com/office/drawing/2016/5/14/chartex" xmlns:aink="http://schemas.microsoft.com/office/drawing/2016/ink" xmlns:am3d="http://schemas.microsoft.com/office/drawing/2017/model3d" xmlns:w16cid="http://schemas.microsoft.com/office/word/2016/wordml/cid" xmlns="" xmlns:mo="http://schemas.microsoft.com/office/mac/office/2008/main" xmlns:mv="urn:schemas-microsoft-com:mac:vml" xmlns:o="urn:schemas-microsoft-com:office:office" xmlns:v="urn:schemas-microsoft-com:vml" xmlns:w10="urn:schemas-microsoft-com:office:word" xmlns:w="http://schemas.openxmlformats.org/wordprocessingml/2006/main" xmlns:a14="http://schemas.microsoft.com/office/drawing/2010/main" w="9525">
                               <a:solidFill>
                                 <a:srgbClr val="000000"/>
                               </a:solidFill>
@@ -12254,7 +12248,7 @@
                         </a:ln>
                         <a:extLst>
                           <a:ext uri="{91240B29-F687-4f45-9708-019B960494DF}">
-                            <a14:hiddenLine xmlns:a14="http://schemas.microsoft.com/office/drawing/2010/main" xmlns:w="http://schemas.openxmlformats.org/wordprocessingml/2006/main" xmlns:w10="urn:schemas-microsoft-com:office:word" xmlns:v="urn:schemas-microsoft-com:vml" xmlns:o="urn:schemas-microsoft-com:office:office" xmlns:mv="urn:schemas-microsoft-com:mac:vml" xmlns:mo="http://schemas.microsoft.com/office/mac/office/2008/main" xmlns="" xmlns:w16cid="http://schemas.microsoft.com/office/word/2016/wordml/cid" xmlns:am3d="http://schemas.microsoft.com/office/drawing/2017/model3d" xmlns:aink="http://schemas.microsoft.com/office/drawing/2016/ink" xmlns:cx8="http://schemas.microsoft.com/office/drawing/2016/5/14/chartex" xmlns:cx7="http://schemas.microsoft.com/office/drawing/2016/5/13/chartex" xmlns:cx6="http://schemas.microsoft.com/office/drawing/2016/5/12/chartex" xmlns:cx5="http://schemas.microsoft.com/office/drawing/2016/5/11/chartex" xmlns:cx4="http://schemas.microsoft.com/office/drawing/2016/5/10/chartex" xmlns:cx3="http://schemas.microsoft.com/office/drawing/2016/5/9/chartex" xmlns:cx2="http://schemas.microsoft.com/office/drawing/2015/10/21/chartex" w="9525">
+                            <a14:hiddenLine xmlns:cx2="http://schemas.microsoft.com/office/drawing/2015/10/21/chartex" xmlns:cx3="http://schemas.microsoft.com/office/drawing/2016/5/9/chartex" xmlns:cx4="http://schemas.microsoft.com/office/drawing/2016/5/10/chartex" xmlns:cx5="http://schemas.microsoft.com/office/drawing/2016/5/11/chartex" xmlns:cx6="http://schemas.microsoft.com/office/drawing/2016/5/12/chartex" xmlns:cx7="http://schemas.microsoft.com/office/drawing/2016/5/13/chartex" xmlns:cx8="http://schemas.microsoft.com/office/drawing/2016/5/14/chartex" xmlns:aink="http://schemas.microsoft.com/office/drawing/2016/ink" xmlns:am3d="http://schemas.microsoft.com/office/drawing/2017/model3d" xmlns:w16cid="http://schemas.microsoft.com/office/word/2016/wordml/cid" xmlns="" xmlns:mo="http://schemas.microsoft.com/office/mac/office/2008/main" xmlns:mv="urn:schemas-microsoft-com:mac:vml" xmlns:o="urn:schemas-microsoft-com:office:office" xmlns:v="urn:schemas-microsoft-com:vml" xmlns:w10="urn:schemas-microsoft-com:office:word" xmlns:w="http://schemas.openxmlformats.org/wordprocessingml/2006/main" xmlns:a14="http://schemas.microsoft.com/office/drawing/2010/main" w="9525">
                               <a:solidFill>
                                 <a:srgbClr val="000000"/>
                               </a:solidFill>
@@ -12394,7 +12388,7 @@
                         </a:ln>
                         <a:extLst>
                           <a:ext uri="{91240B29-F687-4f45-9708-019B960494DF}">
-                            <a14:hiddenLine xmlns:a14="http://schemas.microsoft.com/office/drawing/2010/main" xmlns:w="http://schemas.openxmlformats.org/wordprocessingml/2006/main" xmlns:w10="urn:schemas-microsoft-com:office:word" xmlns:v="urn:schemas-microsoft-com:vml" xmlns:o="urn:schemas-microsoft-com:office:office" xmlns:mv="urn:schemas-microsoft-com:mac:vml" xmlns:mo="http://schemas.microsoft.com/office/mac/office/2008/main" xmlns="" xmlns:w16cid="http://schemas.microsoft.com/office/word/2016/wordml/cid" xmlns:am3d="http://schemas.microsoft.com/office/drawing/2017/model3d" xmlns:aink="http://schemas.microsoft.com/office/drawing/2016/ink" xmlns:cx8="http://schemas.microsoft.com/office/drawing/2016/5/14/chartex" xmlns:cx7="http://schemas.microsoft.com/office/drawing/2016/5/13/chartex" xmlns:cx6="http://schemas.microsoft.com/office/drawing/2016/5/12/chartex" xmlns:cx5="http://schemas.microsoft.com/office/drawing/2016/5/11/chartex" xmlns:cx4="http://schemas.microsoft.com/office/drawing/2016/5/10/chartex" xmlns:cx3="http://schemas.microsoft.com/office/drawing/2016/5/9/chartex" xmlns:cx2="http://schemas.microsoft.com/office/drawing/2015/10/21/chartex" w="9525">
+                            <a14:hiddenLine xmlns:cx2="http://schemas.microsoft.com/office/drawing/2015/10/21/chartex" xmlns:cx3="http://schemas.microsoft.com/office/drawing/2016/5/9/chartex" xmlns:cx4="http://schemas.microsoft.com/office/drawing/2016/5/10/chartex" xmlns:cx5="http://schemas.microsoft.com/office/drawing/2016/5/11/chartex" xmlns:cx6="http://schemas.microsoft.com/office/drawing/2016/5/12/chartex" xmlns:cx7="http://schemas.microsoft.com/office/drawing/2016/5/13/chartex" xmlns:cx8="http://schemas.microsoft.com/office/drawing/2016/5/14/chartex" xmlns:aink="http://schemas.microsoft.com/office/drawing/2016/ink" xmlns:am3d="http://schemas.microsoft.com/office/drawing/2017/model3d" xmlns:w16cid="http://schemas.microsoft.com/office/word/2016/wordml/cid" xmlns="" xmlns:mo="http://schemas.microsoft.com/office/mac/office/2008/main" xmlns:mv="urn:schemas-microsoft-com:mac:vml" xmlns:o="urn:schemas-microsoft-com:office:office" xmlns:v="urn:schemas-microsoft-com:vml" xmlns:w10="urn:schemas-microsoft-com:office:word" xmlns:w="http://schemas.openxmlformats.org/wordprocessingml/2006/main" xmlns:a14="http://schemas.microsoft.com/office/drawing/2010/main" w="9525">
                               <a:solidFill>
                                 <a:srgbClr val="000000"/>
                               </a:solidFill>
@@ -12475,7 +12469,7 @@
                         </a:ln>
                         <a:extLst>
                           <a:ext uri="{91240B29-F687-4f45-9708-019B960494DF}">
-                            <a14:hiddenLine xmlns:a14="http://schemas.microsoft.com/office/drawing/2010/main" xmlns:w="http://schemas.openxmlformats.org/wordprocessingml/2006/main" xmlns:w10="urn:schemas-microsoft-com:office:word" xmlns:v="urn:schemas-microsoft-com:vml" xmlns:o="urn:schemas-microsoft-com:office:office" xmlns:mv="urn:schemas-microsoft-com:mac:vml" xmlns:mo="http://schemas.microsoft.com/office/mac/office/2008/main" xmlns="" xmlns:w16cid="http://schemas.microsoft.com/office/word/2016/wordml/cid" xmlns:am3d="http://schemas.microsoft.com/office/drawing/2017/model3d" xmlns:aink="http://schemas.microsoft.com/office/drawing/2016/ink" xmlns:cx8="http://schemas.microsoft.com/office/drawing/2016/5/14/chartex" xmlns:cx7="http://schemas.microsoft.com/office/drawing/2016/5/13/chartex" xmlns:cx6="http://schemas.microsoft.com/office/drawing/2016/5/12/chartex" xmlns:cx5="http://schemas.microsoft.com/office/drawing/2016/5/11/chartex" xmlns:cx4="http://schemas.microsoft.com/office/drawing/2016/5/10/chartex" xmlns:cx3="http://schemas.microsoft.com/office/drawing/2016/5/9/chartex" xmlns:cx2="http://schemas.microsoft.com/office/drawing/2015/10/21/chartex" w="9525">
+                            <a14:hiddenLine xmlns:cx2="http://schemas.microsoft.com/office/drawing/2015/10/21/chartex" xmlns:cx3="http://schemas.microsoft.com/office/drawing/2016/5/9/chartex" xmlns:cx4="http://schemas.microsoft.com/office/drawing/2016/5/10/chartex" xmlns:cx5="http://schemas.microsoft.com/office/drawing/2016/5/11/chartex" xmlns:cx6="http://schemas.microsoft.com/office/drawing/2016/5/12/chartex" xmlns:cx7="http://schemas.microsoft.com/office/drawing/2016/5/13/chartex" xmlns:cx8="http://schemas.microsoft.com/office/drawing/2016/5/14/chartex" xmlns:aink="http://schemas.microsoft.com/office/drawing/2016/ink" xmlns:am3d="http://schemas.microsoft.com/office/drawing/2017/model3d" xmlns:w16cid="http://schemas.microsoft.com/office/word/2016/wordml/cid" xmlns="" xmlns:mo="http://schemas.microsoft.com/office/mac/office/2008/main" xmlns:mv="urn:schemas-microsoft-com:mac:vml" xmlns:o="urn:schemas-microsoft-com:office:office" xmlns:v="urn:schemas-microsoft-com:vml" xmlns:w10="urn:schemas-microsoft-com:office:word" xmlns:w="http://schemas.openxmlformats.org/wordprocessingml/2006/main" xmlns:a14="http://schemas.microsoft.com/office/drawing/2010/main" w="9525">
                               <a:solidFill>
                                 <a:srgbClr val="000000"/>
                               </a:solidFill>
@@ -12632,9 +12626,9 @@
       <w:tblLook w:val="04A0" w:firstRow="1" w:lastRow="0" w:firstColumn="1" w:lastColumn="0" w:noHBand="0" w:noVBand="1"/>
     </w:tblPr>
     <w:tblGrid>
-      <w:gridCol w:w="637"/>
-      <w:gridCol w:w="5705"/>
-      <w:gridCol w:w="3018"/>
+      <w:gridCol w:w="640"/>
+      <w:gridCol w:w="5703"/>
+      <w:gridCol w:w="3017"/>
     </w:tblGrid>
     <w:tr>
       <w:tc>
@@ -12670,7 +12664,7 @@
               <w:rStyle w:val="PageNumber"/>
               <w:noProof/>
             </w:rPr>
-            <w:t>10</w:t>
+            <w:t>6</w:t>
           </w:r>
           <w:r>
             <w:rPr>
@@ -18434,23 +18428,6 @@
 </file>
 
 <file path=customXml/item1.xml><?xml version="1.0" encoding="utf-8"?>
-<?mso-contentType ?>
-<FormTemplates xmlns="http://schemas.microsoft.com/sharepoint/v3/contenttype/forms">
-  <Display>DocumentLibraryForm</Display>
-  <Edit>DocumentLibraryForm</Edit>
-  <New>DocumentLibraryForm</New>
-</FormTemplates>
-</file>
-
-<file path=customXml/item2.xml><?xml version="1.0" encoding="utf-8"?>
-<p:properties xmlns:p="http://schemas.microsoft.com/office/2006/metadata/properties" xmlns:xsi="http://www.w3.org/2001/XMLSchema-instance">
-  <documentManagement>
-    <AVMComments xmlns="665a07bd-6d60-461f-8e91-dc28e99b16c8" xsi:nil="true"/>
-  </documentManagement>
-</p:properties>
-</file>
-
-<file path=customXml/item3.xml><?xml version="1.0" encoding="utf-8"?>
 <ct:contentTypeSchema xmlns:ct="http://schemas.microsoft.com/office/2006/metadata/contentType" xmlns:ma="http://schemas.microsoft.com/office/2006/metadata/properties/metaAttributes" ct:_="" ma:_="" ma:contentTypeName="Document" ma:contentTypeID="0x010100DE2F42C90AD6FF40813D0D1157D0F0A5" ma:contentTypeVersion="1" ma:contentTypeDescription="Create a new document." ma:contentTypeScope="" ma:versionID="4d9bbe0155203d3df99a725eda6a3a0e">
   <xsd:schema xmlns:xsd="http://www.w3.org/2001/XMLSchema" xmlns:p="http://schemas.microsoft.com/office/2006/metadata/properties" xmlns:ns2="665a07bd-6d60-461f-8e91-dc28e99b16c8" targetNamespace="http://schemas.microsoft.com/office/2006/metadata/properties" ma:root="true" ma:fieldsID="b9fcdf1010ddf7c1d7ccba8668cafd50" ns2:_="">
     <xsd:import namespace="665a07bd-6d60-461f-8e91-dc28e99b16c8"/>
@@ -18510,28 +18487,28 @@
 </ct:contentTypeSchema>
 </file>
 
+<file path=customXml/item2.xml><?xml version="1.0" encoding="utf-8"?>
+<p:properties xmlns:p="http://schemas.microsoft.com/office/2006/metadata/properties" xmlns:xsi="http://www.w3.org/2001/XMLSchema-instance">
+  <documentManagement>
+    <AVMComments xmlns="665a07bd-6d60-461f-8e91-dc28e99b16c8" xsi:nil="true"/>
+  </documentManagement>
+</p:properties>
+</file>
+
+<file path=customXml/item3.xml><?xml version="1.0" encoding="utf-8"?>
+<?mso-contentType ?>
+<FormTemplates xmlns="http://schemas.microsoft.com/sharepoint/v3/contenttype/forms">
+  <Display>DocumentLibraryForm</Display>
+  <Edit>DocumentLibraryForm</Edit>
+  <New>DocumentLibraryForm</New>
+</FormTemplates>
+</file>
+
 <file path=customXml/item4.xml><?xml version="1.0" encoding="utf-8"?>
 <b:Sources xmlns:b="http://schemas.openxmlformats.org/officeDocument/2006/bibliography" xmlns="http://schemas.openxmlformats.org/officeDocument/2006/bibliography" SelectedStyle="\APA.XSL" StyleName="APA"/>
 </file>
 
 <file path=customXml/itemProps1.xml><?xml version="1.0" encoding="utf-8"?>
-<ds:datastoreItem xmlns:ds="http://schemas.openxmlformats.org/officeDocument/2006/customXml" ds:itemID="{93CE99CF-9248-40CD-8E58-4BF86C57C1A9}">
-  <ds:schemaRefs>
-    <ds:schemaRef ds:uri="http://schemas.microsoft.com/sharepoint/v3/contenttype/forms"/>
-  </ds:schemaRefs>
-</ds:datastoreItem>
-</file>
-
-<file path=customXml/itemProps2.xml><?xml version="1.0" encoding="utf-8"?>
-<ds:datastoreItem xmlns:ds="http://schemas.openxmlformats.org/officeDocument/2006/customXml" ds:itemID="{45887E2D-99BC-4377-921B-A28AD82E7B0A}">
-  <ds:schemaRefs>
-    <ds:schemaRef ds:uri="http://schemas.microsoft.com/office/2006/metadata/properties"/>
-    <ds:schemaRef ds:uri="665a07bd-6d60-461f-8e91-dc28e99b16c8"/>
-  </ds:schemaRefs>
-</ds:datastoreItem>
-</file>
-
-<file path=customXml/itemProps3.xml><?xml version="1.0" encoding="utf-8"?>
 <ds:datastoreItem xmlns:ds="http://schemas.openxmlformats.org/officeDocument/2006/customXml" ds:itemID="{0FE50BAD-5AB9-4A59-B258-0B68FE3C1C1A}">
   <ds:schemaRefs>
     <ds:schemaRef ds:uri="http://schemas.microsoft.com/office/2006/metadata/contentType"/>
@@ -18548,8 +18525,25 @@
 </ds:datastoreItem>
 </file>
 
+<file path=customXml/itemProps2.xml><?xml version="1.0" encoding="utf-8"?>
+<ds:datastoreItem xmlns:ds="http://schemas.openxmlformats.org/officeDocument/2006/customXml" ds:itemID="{45887E2D-99BC-4377-921B-A28AD82E7B0A}">
+  <ds:schemaRefs>
+    <ds:schemaRef ds:uri="http://schemas.microsoft.com/office/2006/metadata/properties"/>
+    <ds:schemaRef ds:uri="665a07bd-6d60-461f-8e91-dc28e99b16c8"/>
+  </ds:schemaRefs>
+</ds:datastoreItem>
+</file>
+
+<file path=customXml/itemProps3.xml><?xml version="1.0" encoding="utf-8"?>
+<ds:datastoreItem xmlns:ds="http://schemas.openxmlformats.org/officeDocument/2006/customXml" ds:itemID="{93CE99CF-9248-40CD-8E58-4BF86C57C1A9}">
+  <ds:schemaRefs>
+    <ds:schemaRef ds:uri="http://schemas.microsoft.com/sharepoint/v3/contenttype/forms"/>
+  </ds:schemaRefs>
+</ds:datastoreItem>
+</file>
+
 <file path=customXml/itemProps4.xml><?xml version="1.0" encoding="utf-8"?>
-<ds:datastoreItem xmlns:ds="http://schemas.openxmlformats.org/officeDocument/2006/customXml" ds:itemID="{404FB1A6-AEF9-48EF-87A3-2E574466108C}">
+<ds:datastoreItem xmlns:ds="http://schemas.openxmlformats.org/officeDocument/2006/customXml" ds:itemID="{E4FD39B0-C98A-4A20-92FB-663A16E3BFA9}">
   <ds:schemaRefs>
     <ds:schemaRef ds:uri="http://schemas.openxmlformats.org/officeDocument/2006/bibliography"/>
   </ds:schemaRefs>

</xml_diff>